<commit_message>
Correccion diagrama de despliegue
</commit_message>
<xml_diff>
--- a/Documentacion/Casos de usos.docx
+++ b/Documentacion/Casos de usos.docx
@@ -1723,7 +1723,7 @@
                 <w:sz w:val="24"/>
                 <w:szCs w:val="24"/>
               </w:rPr>
-              <w:t xml:space="preserve">El archivo no se puede encriptar </w:t>
+              <w:t>No se puede generar el hash del archivo</w:t>
             </w:r>
           </w:p>
         </w:tc>
@@ -1816,7 +1816,7 @@
                 <w:sz w:val="24"/>
                 <w:szCs w:val="24"/>
               </w:rPr>
-              <w:t>encriptarlo</w:t>
+              <w:t>generar el hash del archivo</w:t>
             </w:r>
           </w:p>
         </w:tc>

</xml_diff>

<commit_message>
Se actualiza el archivo.
</commit_message>
<xml_diff>
--- a/Documentacion/Casos de usos.docx
+++ b/Documentacion/Casos de usos.docx
@@ -66,7 +66,7 @@
     </w:p>
     <w:tbl>
       <w:tblPr>
-        <w:tblStyle w:val="GridTable4-Accent1"/>
+        <w:tblStyle w:val="Tablaconcuadrcula4-nfasis1"/>
         <w:tblW w:w="0" w:type="auto"/>
         <w:tblLayout w:type="fixed"/>
         <w:tblLook w:val="06A0" w:firstRow="1" w:lastRow="0" w:firstColumn="1" w:lastColumn="0" w:noHBand="1" w:noVBand="1"/>
@@ -353,7 +353,7 @@
     </w:p>
     <w:tbl>
       <w:tblPr>
-        <w:tblStyle w:val="GridTable4-Accent1"/>
+        <w:tblStyle w:val="Tablaconcuadrcula4-nfasis1"/>
         <w:tblW w:w="0" w:type="auto"/>
         <w:tblLook w:val="06A0" w:firstRow="1" w:lastRow="0" w:firstColumn="1" w:lastColumn="0" w:noHBand="1" w:noVBand="1"/>
       </w:tblPr>
@@ -621,7 +621,7 @@
           </w:tcPr>
           <w:p>
             <w:pPr>
-              <w:pStyle w:val="ListParagraph"/>
+              <w:pStyle w:val="Prrafodelista"/>
               <w:numPr>
                 <w:ilvl w:val="0"/>
                 <w:numId w:val="2"/>
@@ -647,7 +647,7 @@
           </w:p>
           <w:p>
             <w:pPr>
-              <w:pStyle w:val="ListParagraph"/>
+              <w:pStyle w:val="Prrafodelista"/>
               <w:numPr>
                 <w:ilvl w:val="0"/>
                 <w:numId w:val="2"/>
@@ -866,9 +866,8 @@
                 <w:szCs w:val="24"/>
                 <w:lang w:val="es-CO"/>
               </w:rPr>
-              <w:t>de cualquier tipo de formato de documentos (</w:t>
-            </w:r>
-            <w:proofErr w:type="spellStart"/>
+              <w:t xml:space="preserve">de cualquier tipo de formato de documentos </w:t>
+            </w:r>
             <w:r>
               <w:rPr>
                 <w:rFonts w:ascii="Arial Narrow" w:hAnsi="Arial Narrow"/>
@@ -876,137 +875,7 @@
                 <w:szCs w:val="24"/>
                 <w:lang w:val="es-CO"/>
               </w:rPr>
-              <w:t>pdf</w:t>
-            </w:r>
-            <w:proofErr w:type="spellEnd"/>
-            <w:r>
-              <w:rPr>
-                <w:rFonts w:ascii="Arial Narrow" w:hAnsi="Arial Narrow"/>
-                <w:sz w:val="24"/>
-                <w:szCs w:val="24"/>
-                <w:lang w:val="es-CO"/>
-              </w:rPr>
-              <w:t xml:space="preserve">, xls, </w:t>
-            </w:r>
-            <w:proofErr w:type="spellStart"/>
-            <w:r>
-              <w:rPr>
-                <w:rFonts w:ascii="Arial Narrow" w:hAnsi="Arial Narrow"/>
-                <w:sz w:val="24"/>
-                <w:szCs w:val="24"/>
-                <w:lang w:val="es-CO"/>
-              </w:rPr>
-              <w:t>doc</w:t>
-            </w:r>
-            <w:proofErr w:type="spellEnd"/>
-            <w:r>
-              <w:rPr>
-                <w:rFonts w:ascii="Arial Narrow" w:hAnsi="Arial Narrow"/>
-                <w:sz w:val="24"/>
-                <w:szCs w:val="24"/>
-                <w:lang w:val="es-CO"/>
-              </w:rPr>
-              <w:t xml:space="preserve">, xlsx, docx, </w:t>
-            </w:r>
-            <w:proofErr w:type="spellStart"/>
-            <w:r>
-              <w:rPr>
-                <w:rFonts w:ascii="Arial Narrow" w:hAnsi="Arial Narrow"/>
-                <w:sz w:val="24"/>
-                <w:szCs w:val="24"/>
-                <w:lang w:val="es-CO"/>
-              </w:rPr>
-              <w:t>odf</w:t>
-            </w:r>
-            <w:proofErr w:type="spellEnd"/>
-            <w:r>
-              <w:rPr>
-                <w:rFonts w:ascii="Arial Narrow" w:hAnsi="Arial Narrow"/>
-                <w:sz w:val="24"/>
-                <w:szCs w:val="24"/>
-                <w:lang w:val="es-CO"/>
-              </w:rPr>
-              <w:t xml:space="preserve">, </w:t>
-            </w:r>
-            <w:proofErr w:type="spellStart"/>
-            <w:r>
-              <w:rPr>
-                <w:rFonts w:ascii="Arial Narrow" w:hAnsi="Arial Narrow"/>
-                <w:sz w:val="24"/>
-                <w:szCs w:val="24"/>
-                <w:lang w:val="es-CO"/>
-              </w:rPr>
-              <w:t>etc</w:t>
-            </w:r>
-            <w:proofErr w:type="spellEnd"/>
-            <w:r>
-              <w:rPr>
-                <w:rFonts w:ascii="Arial Narrow" w:hAnsi="Arial Narrow"/>
-                <w:sz w:val="24"/>
-                <w:szCs w:val="24"/>
-                <w:lang w:val="es-CO"/>
-              </w:rPr>
-              <w:t>) o imagen (</w:t>
-            </w:r>
-            <w:proofErr w:type="spellStart"/>
-            <w:r>
-              <w:rPr>
-                <w:rFonts w:ascii="Arial Narrow" w:hAnsi="Arial Narrow"/>
-                <w:sz w:val="24"/>
-                <w:szCs w:val="24"/>
-                <w:lang w:val="es-CO"/>
-              </w:rPr>
-              <w:t>jpg</w:t>
-            </w:r>
-            <w:proofErr w:type="spellEnd"/>
-            <w:r>
-              <w:rPr>
-                <w:rFonts w:ascii="Arial Narrow" w:hAnsi="Arial Narrow"/>
-                <w:sz w:val="24"/>
-                <w:szCs w:val="24"/>
-                <w:lang w:val="es-CO"/>
-              </w:rPr>
-              <w:t xml:space="preserve">, png, </w:t>
-            </w:r>
-            <w:proofErr w:type="spellStart"/>
-            <w:r>
-              <w:rPr>
-                <w:rFonts w:ascii="Arial Narrow" w:hAnsi="Arial Narrow"/>
-                <w:sz w:val="24"/>
-                <w:szCs w:val="24"/>
-                <w:lang w:val="es-CO"/>
-              </w:rPr>
-              <w:t>jpeg</w:t>
-            </w:r>
-            <w:proofErr w:type="spellEnd"/>
-            <w:r>
-              <w:rPr>
-                <w:rFonts w:ascii="Arial Narrow" w:hAnsi="Arial Narrow"/>
-                <w:sz w:val="24"/>
-                <w:szCs w:val="24"/>
-                <w:lang w:val="es-CO"/>
-              </w:rPr>
-              <w:t xml:space="preserve"> </w:t>
-            </w:r>
-            <w:proofErr w:type="spellStart"/>
-            <w:r>
-              <w:rPr>
-                <w:rFonts w:ascii="Arial Narrow" w:hAnsi="Arial Narrow"/>
-                <w:sz w:val="24"/>
-                <w:szCs w:val="24"/>
-                <w:lang w:val="es-CO"/>
-              </w:rPr>
-              <w:t>etc</w:t>
-            </w:r>
-            <w:proofErr w:type="spellEnd"/>
-            <w:r>
-              <w:rPr>
-                <w:rFonts w:ascii="Arial Narrow" w:hAnsi="Arial Narrow"/>
-                <w:sz w:val="24"/>
-                <w:szCs w:val="24"/>
-                <w:lang w:val="es-CO"/>
-              </w:rPr>
-              <w:t>).</w:t>
+              <w:t>en base 64.</w:t>
             </w:r>
           </w:p>
         </w:tc>
@@ -2025,7 +1894,7 @@
     </w:p>
     <w:tbl>
       <w:tblPr>
-        <w:tblStyle w:val="GridTable4-Accent1"/>
+        <w:tblStyle w:val="Tablaconcuadrcula4-nfasis1"/>
         <w:tblW w:w="0" w:type="auto"/>
         <w:tblLayout w:type="fixed"/>
         <w:tblLook w:val="06A0" w:firstRow="1" w:lastRow="0" w:firstColumn="1" w:lastColumn="0" w:noHBand="1" w:noVBand="1"/>
@@ -2312,7 +2181,7 @@
     </w:p>
     <w:tbl>
       <w:tblPr>
-        <w:tblStyle w:val="GridTable4-Accent1"/>
+        <w:tblStyle w:val="Tablaconcuadrcula4-nfasis1"/>
         <w:tblW w:w="0" w:type="auto"/>
         <w:tblLook w:val="06A0" w:firstRow="1" w:lastRow="0" w:firstColumn="1" w:lastColumn="0" w:noHBand="1" w:noVBand="1"/>
       </w:tblPr>
@@ -2578,7 +2447,7 @@
           </w:tcPr>
           <w:p>
             <w:pPr>
-              <w:pStyle w:val="ListParagraph"/>
+              <w:pStyle w:val="Prrafodelista"/>
               <w:numPr>
                 <w:ilvl w:val="0"/>
                 <w:numId w:val="3"/>
@@ -2604,7 +2473,7 @@
           </w:p>
           <w:p>
             <w:pPr>
-              <w:pStyle w:val="ListParagraph"/>
+              <w:pStyle w:val="Prrafodelista"/>
               <w:numPr>
                 <w:ilvl w:val="0"/>
                 <w:numId w:val="3"/>
@@ -3802,7 +3671,7 @@
     </w:p>
     <w:tbl>
       <w:tblPr>
-        <w:tblStyle w:val="GridTable4-Accent1"/>
+        <w:tblStyle w:val="Tablaconcuadrcula4-nfasis1"/>
         <w:tblW w:w="0" w:type="auto"/>
         <w:tblLayout w:type="fixed"/>
         <w:tblLook w:val="06A0" w:firstRow="1" w:lastRow="0" w:firstColumn="1" w:lastColumn="0" w:noHBand="1" w:noVBand="1"/>
@@ -4082,7 +3951,7 @@
     </w:p>
     <w:tbl>
       <w:tblPr>
-        <w:tblStyle w:val="GridTable4-Accent1"/>
+        <w:tblStyle w:val="Tablaconcuadrcula4-nfasis1"/>
         <w:tblW w:w="0" w:type="auto"/>
         <w:tblLook w:val="06A0" w:firstRow="1" w:lastRow="0" w:firstColumn="1" w:lastColumn="0" w:noHBand="1" w:noVBand="1"/>
       </w:tblPr>
@@ -4355,7 +4224,7 @@
           </w:tcPr>
           <w:p>
             <w:pPr>
-              <w:pStyle w:val="ListParagraph"/>
+              <w:pStyle w:val="Prrafodelista"/>
               <w:numPr>
                 <w:ilvl w:val="0"/>
                 <w:numId w:val="5"/>
@@ -4384,7 +4253,7 @@
           </w:p>
           <w:p>
             <w:pPr>
-              <w:pStyle w:val="ListParagraph"/>
+              <w:pStyle w:val="Prrafodelista"/>
               <w:numPr>
                 <w:ilvl w:val="0"/>
                 <w:numId w:val="5"/>
@@ -4841,36 +4710,16 @@
                 <w:sz w:val="24"/>
                 <w:szCs w:val="24"/>
               </w:rPr>
-              <w:t xml:space="preserve">de lo que desea generar el </w:t>
-            </w:r>
-            <w:proofErr w:type="gramStart"/>
-            <w:r>
-              <w:rPr>
-                <w:rFonts w:ascii="Arial Narrow" w:eastAsia="Arial Narrow" w:hAnsi="Arial Narrow" w:cs="Arial Narrow"/>
-                <w:color w:val="000000" w:themeColor="text1"/>
-                <w:sz w:val="24"/>
-                <w:szCs w:val="24"/>
-              </w:rPr>
-              <w:t>hash</w:t>
-            </w:r>
-            <w:r>
-              <w:rPr>
-                <w:rFonts w:ascii="Arial Narrow" w:eastAsia="Arial Narrow" w:hAnsi="Arial Narrow" w:cs="Arial Narrow"/>
-                <w:color w:val="000000" w:themeColor="text1"/>
-                <w:sz w:val="24"/>
-                <w:szCs w:val="24"/>
-              </w:rPr>
-              <w:t>(</w:t>
-            </w:r>
-            <w:proofErr w:type="gramEnd"/>
-            <w:r>
-              <w:rPr>
-                <w:rFonts w:ascii="Arial Narrow" w:eastAsia="Arial Narrow" w:hAnsi="Arial Narrow" w:cs="Arial Narrow"/>
-                <w:color w:val="000000" w:themeColor="text1"/>
-                <w:sz w:val="24"/>
-                <w:szCs w:val="24"/>
-              </w:rPr>
-              <w:t>archivo o texto).</w:t>
+              <w:t>de lo que desea generar el hash</w:t>
+            </w:r>
+            <w:r>
+              <w:rPr>
+                <w:rFonts w:ascii="Arial Narrow" w:eastAsia="Arial Narrow" w:hAnsi="Arial Narrow" w:cs="Arial Narrow"/>
+                <w:color w:val="000000" w:themeColor="text1"/>
+                <w:sz w:val="24"/>
+                <w:szCs w:val="24"/>
+              </w:rPr>
+              <w:t>(archivo o texto).</w:t>
             </w:r>
           </w:p>
         </w:tc>
@@ -5515,7 +5364,7 @@
     </w:p>
     <w:tbl>
       <w:tblPr>
-        <w:tblStyle w:val="GridTable4-Accent1"/>
+        <w:tblStyle w:val="Tablaconcuadrcula4-nfasis1"/>
         <w:tblW w:w="0" w:type="auto"/>
         <w:tblLayout w:type="fixed"/>
         <w:tblLook w:val="06A0" w:firstRow="1" w:lastRow="0" w:firstColumn="1" w:lastColumn="0" w:noHBand="1" w:noVBand="1"/>
@@ -5794,7 +5643,7 @@
     </w:p>
     <w:tbl>
       <w:tblPr>
-        <w:tblStyle w:val="GridTable4-Accent1"/>
+        <w:tblStyle w:val="Tablaconcuadrcula4-nfasis1"/>
         <w:tblW w:w="0" w:type="auto"/>
         <w:tblLook w:val="06A0" w:firstRow="1" w:lastRow="0" w:firstColumn="1" w:lastColumn="0" w:noHBand="1" w:noVBand="1"/>
       </w:tblPr>
@@ -6058,7 +5907,7 @@
           </w:tcPr>
           <w:p>
             <w:pPr>
-              <w:pStyle w:val="ListParagraph"/>
+              <w:pStyle w:val="Prrafodelista"/>
               <w:numPr>
                 <w:ilvl w:val="0"/>
                 <w:numId w:val="6"/>
@@ -6087,7 +5936,7 @@
           </w:p>
           <w:p>
             <w:pPr>
-              <w:pStyle w:val="ListParagraph"/>
+              <w:pStyle w:val="Prrafodelista"/>
               <w:numPr>
                 <w:ilvl w:val="0"/>
                 <w:numId w:val="6"/>
@@ -8083,13 +7932,13 @@
     <w:name w:val="Normal"/>
     <w:qFormat/>
   </w:style>
-  <w:style w:type="character" w:default="1" w:styleId="DefaultParagraphFont">
+  <w:style w:type="character" w:default="1" w:styleId="Fuentedeprrafopredeter">
     <w:name w:val="Default Paragraph Font"/>
     <w:uiPriority w:val="1"/>
     <w:semiHidden/>
     <w:unhideWhenUsed/>
   </w:style>
-  <w:style w:type="table" w:default="1" w:styleId="TableNormal">
+  <w:style w:type="table" w:default="1" w:styleId="Tablanormal">
     <w:name w:val="Normal Table"/>
     <w:uiPriority w:val="99"/>
     <w:semiHidden/>
@@ -8104,15 +7953,15 @@
       </w:tblCellMar>
     </w:tblPr>
   </w:style>
-  <w:style w:type="numbering" w:default="1" w:styleId="NoList">
+  <w:style w:type="numbering" w:default="1" w:styleId="Sinlista">
     <w:name w:val="No List"/>
     <w:uiPriority w:val="99"/>
     <w:semiHidden/>
     <w:unhideWhenUsed/>
   </w:style>
-  <w:style w:type="table" w:styleId="TableGrid">
+  <w:style w:type="table" w:styleId="Tablaconcuadrcula">
     <w:name w:val="Table Grid"/>
-    <w:basedOn w:val="TableNormal"/>
+    <w:basedOn w:val="Tablanormal"/>
     <w:uiPriority w:val="59"/>
     <w:rsid w:val="00FB4123"/>
     <w:pPr>
@@ -8129,9 +7978,9 @@
       </w:tblBorders>
     </w:tblPr>
   </w:style>
-  <w:style w:type="table" w:styleId="GridTable4-Accent1">
+  <w:style w:type="table" w:styleId="Tablaconcuadrcula4-nfasis1">
     <w:name w:val="Grid Table 4 Accent 1"/>
-    <w:basedOn w:val="TableNormal"/>
+    <w:basedOn w:val="Tablanormal"/>
     <w:uiPriority w:val="49"/>
     <w:pPr>
       <w:spacing w:after="0" w:line="240" w:lineRule="auto"/>
@@ -8204,7 +8053,7 @@
       </w:tcPr>
     </w:tblStylePr>
   </w:style>
-  <w:style w:type="paragraph" w:styleId="ListParagraph">
+  <w:style w:type="paragraph" w:styleId="Prrafodelista">
     <w:name w:val="List Paragraph"/>
     <w:basedOn w:val="Normal"/>
     <w:uiPriority w:val="34"/>

</xml_diff>

<commit_message>
Cambio casos de uso final
</commit_message>
<xml_diff>
--- a/Documentacion/Casos de usos.docx
+++ b/Documentacion/Casos de usos.docx
@@ -1,6 +1,6 @@
 
 <file path=word/document.xml><?xml version="1.0" encoding="utf-8"?>
-<w:document xmlns:wpc="http://schemas.microsoft.com/office/word/2010/wordprocessingCanvas" xmlns:cx="http://schemas.microsoft.com/office/drawing/2014/chartex" xmlns:cx1="http://schemas.microsoft.com/office/drawing/2015/9/8/chartex" xmlns:cx2="http://schemas.microsoft.com/office/drawing/2015/10/21/chartex" xmlns:cx3="http://schemas.microsoft.com/office/drawing/2016/5/9/chartex" xmlns:cx4="http://schemas.microsoft.com/office/drawing/2016/5/10/chartex" xmlns:cx5="http://schemas.microsoft.com/office/drawing/2016/5/11/chartex" xmlns:cx6="http://schemas.microsoft.com/office/drawing/2016/5/12/chartex" xmlns:cx7="http://schemas.microsoft.com/office/drawing/2016/5/13/chartex" xmlns:cx8="http://schemas.microsoft.com/office/drawing/2016/5/14/chartex" xmlns:mc="http://schemas.openxmlformats.org/markup-compatibility/2006" xmlns:aink="http://schemas.microsoft.com/office/drawing/2016/ink" xmlns:am3d="http://schemas.microsoft.com/office/drawing/2017/model3d" xmlns:o="urn:schemas-microsoft-com:office:office" xmlns:oel="http://schemas.microsoft.com/office/2019/extlst" xmlns:r="http://schemas.openxmlformats.org/officeDocument/2006/relationships" xmlns:m="http://schemas.openxmlformats.org/officeDocument/2006/math" xmlns:v="urn:schemas-microsoft-com:vml" xmlns:wp14="http://schemas.microsoft.com/office/word/2010/wordprocessingDrawing" xmlns:wp="http://schemas.openxmlformats.org/drawingml/2006/wordprocessingDrawing" xmlns:w10="urn:schemas-microsoft-com:office:word" xmlns:w="http://schemas.openxmlformats.org/wordprocessingml/2006/main" xmlns:w14="http://schemas.microsoft.com/office/word/2010/wordml" xmlns:w15="http://schemas.microsoft.com/office/word/2012/wordml" xmlns:w16cex="http://schemas.microsoft.com/office/word/2018/wordml/cex" xmlns:w16cid="http://schemas.microsoft.com/office/word/2016/wordml/cid" xmlns:w16="http://schemas.microsoft.com/office/word/2018/wordml" xmlns:w16sdtdh="http://schemas.microsoft.com/office/word/2020/wordml/sdtdatahash" xmlns:w16se="http://schemas.microsoft.com/office/word/2015/wordml/symex" xmlns:wpg="http://schemas.microsoft.com/office/word/2010/wordprocessingGroup" xmlns:wpi="http://schemas.microsoft.com/office/word/2010/wordprocessingInk" xmlns:wne="http://schemas.microsoft.com/office/word/2006/wordml" xmlns:wps="http://schemas.microsoft.com/office/word/2010/wordprocessingShape" mc:Ignorable="w14 w15 w16se w16cid w16 w16cex w16sdtdh wp14">
+<w:document xmlns:wpc="http://schemas.microsoft.com/office/word/2010/wordprocessingCanvas" xmlns:cx="http://schemas.microsoft.com/office/drawing/2014/chartex" xmlns:mc="http://schemas.openxmlformats.org/markup-compatibility/2006" xmlns:o="urn:schemas-microsoft-com:office:office" xmlns:r="http://schemas.openxmlformats.org/officeDocument/2006/relationships" xmlns:m="http://schemas.openxmlformats.org/officeDocument/2006/math" xmlns:v="urn:schemas-microsoft-com:vml" xmlns:wp14="http://schemas.microsoft.com/office/word/2010/wordprocessingDrawing" xmlns:wp="http://schemas.openxmlformats.org/drawingml/2006/wordprocessingDrawing" xmlns:w10="urn:schemas-microsoft-com:office:word" xmlns:w="http://schemas.openxmlformats.org/wordprocessingml/2006/main" xmlns:w14="http://schemas.microsoft.com/office/word/2010/wordml" xmlns:w15="http://schemas.microsoft.com/office/word/2012/wordml" xmlns:w16se="http://schemas.microsoft.com/office/word/2015/wordml/symex" xmlns:wpg="http://schemas.microsoft.com/office/word/2010/wordprocessingGroup" xmlns:wpi="http://schemas.microsoft.com/office/word/2010/wordprocessingInk" xmlns:wne="http://schemas.microsoft.com/office/word/2006/wordml" xmlns:wps="http://schemas.microsoft.com/office/word/2010/wordprocessingShape" mc:Ignorable="w14 w15 w16se wp14">
   <w:body>
     <w:p>
       <w:pPr>
@@ -66,7 +66,7 @@
     </w:p>
     <w:tbl>
       <w:tblPr>
-        <w:tblStyle w:val="Tablaconcuadrcula4-nfasis1"/>
+        <w:tblStyle w:val="Tabladecuadrcula4-nfasis1"/>
         <w:tblW w:w="0" w:type="auto"/>
         <w:tblLayout w:type="fixed"/>
         <w:tblLook w:val="06A0" w:firstRow="1" w:lastRow="0" w:firstColumn="1" w:lastColumn="0" w:noHBand="1" w:noVBand="1"/>
@@ -353,7 +353,7 @@
     </w:p>
     <w:tbl>
       <w:tblPr>
-        <w:tblStyle w:val="Tablaconcuadrcula4-nfasis1"/>
+        <w:tblStyle w:val="Tabladecuadrcula4-nfasis1"/>
         <w:tblW w:w="0" w:type="auto"/>
         <w:tblLook w:val="06A0" w:firstRow="1" w:lastRow="0" w:firstColumn="1" w:lastColumn="0" w:noHBand="1" w:noVBand="1"/>
       </w:tblPr>
@@ -866,8 +866,9 @@
                 <w:szCs w:val="24"/>
                 <w:lang w:val="es-CO"/>
               </w:rPr>
-              <w:t xml:space="preserve">de cualquier tipo de formato de documentos </w:t>
-            </w:r>
+              <w:t>con extensión .</w:t>
+            </w:r>
+            <w:proofErr w:type="spellStart"/>
             <w:r>
               <w:rPr>
                 <w:rFonts w:ascii="Arial Narrow" w:hAnsi="Arial Narrow"/>
@@ -875,7 +876,17 @@
                 <w:szCs w:val="24"/>
                 <w:lang w:val="es-CO"/>
               </w:rPr>
-              <w:t>en base 64.</w:t>
+              <w:t>txt</w:t>
+            </w:r>
+            <w:proofErr w:type="spellEnd"/>
+            <w:r>
+              <w:rPr>
+                <w:rFonts w:ascii="Arial Narrow" w:hAnsi="Arial Narrow"/>
+                <w:sz w:val="24"/>
+                <w:szCs w:val="24"/>
+                <w:lang w:val="es-CO"/>
+              </w:rPr>
+              <w:t>.</w:t>
             </w:r>
           </w:p>
         </w:tc>
@@ -1326,6 +1337,7 @@
                 <w:szCs w:val="24"/>
               </w:rPr>
             </w:pPr>
+            <w:proofErr w:type="spellStart"/>
             <w:r>
               <w:rPr>
                 <w:rFonts w:ascii="Arial Narrow" w:eastAsia="Arial Narrow" w:hAnsi="Arial Narrow" w:cs="Arial Narrow"/>
@@ -1335,6 +1347,7 @@
               </w:rPr>
               <w:t>Postcondición</w:t>
             </w:r>
+            <w:proofErr w:type="spellEnd"/>
           </w:p>
         </w:tc>
         <w:tc>
@@ -1894,7 +1907,7 @@
     </w:p>
     <w:tbl>
       <w:tblPr>
-        <w:tblStyle w:val="Tablaconcuadrcula4-nfasis1"/>
+        <w:tblStyle w:val="Tabladecuadrcula4-nfasis1"/>
         <w:tblW w:w="0" w:type="auto"/>
         <w:tblLayout w:type="fixed"/>
         <w:tblLook w:val="06A0" w:firstRow="1" w:lastRow="0" w:firstColumn="1" w:lastColumn="0" w:noHBand="1" w:noVBand="1"/>
@@ -2181,7 +2194,7 @@
     </w:p>
     <w:tbl>
       <w:tblPr>
-        <w:tblStyle w:val="Tablaconcuadrcula4-nfasis1"/>
+        <w:tblStyle w:val="Tabladecuadrcula4-nfasis1"/>
         <w:tblW w:w="0" w:type="auto"/>
         <w:tblLook w:val="06A0" w:firstRow="1" w:lastRow="0" w:firstColumn="1" w:lastColumn="0" w:noHBand="1" w:noVBand="1"/>
       </w:tblPr>
@@ -2637,8 +2650,10 @@
                 <w:sz w:val="24"/>
                 <w:szCs w:val="24"/>
               </w:rPr>
-              <w:t xml:space="preserve">el mensaje a encriptar </w:t>
-            </w:r>
+              <w:t>el mensaje del cual desea generar el hash.</w:t>
+            </w:r>
+            <w:bookmarkStart w:id="0" w:name="_GoBack"/>
+            <w:bookmarkEnd w:id="0"/>
           </w:p>
         </w:tc>
       </w:tr>
@@ -3142,6 +3157,7 @@
                 <w:szCs w:val="24"/>
               </w:rPr>
             </w:pPr>
+            <w:proofErr w:type="spellStart"/>
             <w:r>
               <w:rPr>
                 <w:rFonts w:ascii="Arial Narrow" w:eastAsia="Arial Narrow" w:hAnsi="Arial Narrow" w:cs="Arial Narrow"/>
@@ -3151,6 +3167,7 @@
               </w:rPr>
               <w:t>Postcondición</w:t>
             </w:r>
+            <w:proofErr w:type="spellEnd"/>
           </w:p>
         </w:tc>
         <w:tc>
@@ -3671,7 +3688,7 @@
     </w:p>
     <w:tbl>
       <w:tblPr>
-        <w:tblStyle w:val="Tablaconcuadrcula4-nfasis1"/>
+        <w:tblStyle w:val="Tabladecuadrcula4-nfasis1"/>
         <w:tblW w:w="0" w:type="auto"/>
         <w:tblLayout w:type="fixed"/>
         <w:tblLook w:val="06A0" w:firstRow="1" w:lastRow="0" w:firstColumn="1" w:lastColumn="0" w:noHBand="1" w:noVBand="1"/>
@@ -3951,7 +3968,7 @@
     </w:p>
     <w:tbl>
       <w:tblPr>
-        <w:tblStyle w:val="Tablaconcuadrcula4-nfasis1"/>
+        <w:tblStyle w:val="Tabladecuadrcula4-nfasis1"/>
         <w:tblW w:w="0" w:type="auto"/>
         <w:tblLook w:val="06A0" w:firstRow="1" w:lastRow="0" w:firstColumn="1" w:lastColumn="0" w:noHBand="1" w:noVBand="1"/>
       </w:tblPr>
@@ -4819,6 +4836,7 @@
                 <w:szCs w:val="24"/>
               </w:rPr>
             </w:pPr>
+            <w:proofErr w:type="spellStart"/>
             <w:r>
               <w:rPr>
                 <w:rFonts w:ascii="Arial Narrow" w:eastAsia="Arial Narrow" w:hAnsi="Arial Narrow" w:cs="Arial Narrow"/>
@@ -4828,6 +4846,7 @@
               </w:rPr>
               <w:t>Postcondición</w:t>
             </w:r>
+            <w:proofErr w:type="spellEnd"/>
           </w:p>
         </w:tc>
         <w:tc>
@@ -5364,7 +5383,7 @@
     </w:p>
     <w:tbl>
       <w:tblPr>
-        <w:tblStyle w:val="Tablaconcuadrcula4-nfasis1"/>
+        <w:tblStyle w:val="Tabladecuadrcula4-nfasis1"/>
         <w:tblW w:w="0" w:type="auto"/>
         <w:tblLayout w:type="fixed"/>
         <w:tblLook w:val="06A0" w:firstRow="1" w:lastRow="0" w:firstColumn="1" w:lastColumn="0" w:noHBand="1" w:noVBand="1"/>
@@ -5643,7 +5662,7 @@
     </w:p>
     <w:tbl>
       <w:tblPr>
-        <w:tblStyle w:val="Tablaconcuadrcula4-nfasis1"/>
+        <w:tblStyle w:val="Tabladecuadrcula4-nfasis1"/>
         <w:tblW w:w="0" w:type="auto"/>
         <w:tblLook w:val="06A0" w:firstRow="1" w:lastRow="0" w:firstColumn="1" w:lastColumn="0" w:noHBand="1" w:noVBand="1"/>
       </w:tblPr>
@@ -6525,6 +6544,7 @@
                 <w:szCs w:val="24"/>
               </w:rPr>
             </w:pPr>
+            <w:proofErr w:type="spellStart"/>
             <w:r>
               <w:rPr>
                 <w:rFonts w:ascii="Arial Narrow" w:eastAsia="Arial Narrow" w:hAnsi="Arial Narrow" w:cs="Arial Narrow"/>
@@ -6534,6 +6554,7 @@
               </w:rPr>
               <w:t>Postcondición</w:t>
             </w:r>
+            <w:proofErr w:type="spellEnd"/>
           </w:p>
         </w:tc>
         <w:tc>
@@ -6980,7 +7001,7 @@
 </file>
 
 <file path=word/numbering.xml><?xml version="1.0" encoding="utf-8"?>
-<w:numbering xmlns:wpc="http://schemas.microsoft.com/office/word/2010/wordprocessingCanvas" xmlns:cx="http://schemas.microsoft.com/office/drawing/2014/chartex" xmlns:cx1="http://schemas.microsoft.com/office/drawing/2015/9/8/chartex" xmlns:cx2="http://schemas.microsoft.com/office/drawing/2015/10/21/chartex" xmlns:cx3="http://schemas.microsoft.com/office/drawing/2016/5/9/chartex" xmlns:cx4="http://schemas.microsoft.com/office/drawing/2016/5/10/chartex" xmlns:cx5="http://schemas.microsoft.com/office/drawing/2016/5/11/chartex" xmlns:cx6="http://schemas.microsoft.com/office/drawing/2016/5/12/chartex" xmlns:cx7="http://schemas.microsoft.com/office/drawing/2016/5/13/chartex" xmlns:cx8="http://schemas.microsoft.com/office/drawing/2016/5/14/chartex" xmlns:mc="http://schemas.openxmlformats.org/markup-compatibility/2006" xmlns:aink="http://schemas.microsoft.com/office/drawing/2016/ink" xmlns:am3d="http://schemas.microsoft.com/office/drawing/2017/model3d" xmlns:o="urn:schemas-microsoft-com:office:office" xmlns:oel="http://schemas.microsoft.com/office/2019/extlst" xmlns:r="http://schemas.openxmlformats.org/officeDocument/2006/relationships" xmlns:m="http://schemas.openxmlformats.org/officeDocument/2006/math" xmlns:v="urn:schemas-microsoft-com:vml" xmlns:wp14="http://schemas.microsoft.com/office/word/2010/wordprocessingDrawing" xmlns:wp="http://schemas.openxmlformats.org/drawingml/2006/wordprocessingDrawing" xmlns:w10="urn:schemas-microsoft-com:office:word" xmlns:w="http://schemas.openxmlformats.org/wordprocessingml/2006/main" xmlns:w14="http://schemas.microsoft.com/office/word/2010/wordml" xmlns:w15="http://schemas.microsoft.com/office/word/2012/wordml" xmlns:w16cex="http://schemas.microsoft.com/office/word/2018/wordml/cex" xmlns:w16cid="http://schemas.microsoft.com/office/word/2016/wordml/cid" xmlns:w16="http://schemas.microsoft.com/office/word/2018/wordml" xmlns:w16sdtdh="http://schemas.microsoft.com/office/word/2020/wordml/sdtdatahash" xmlns:w16se="http://schemas.microsoft.com/office/word/2015/wordml/symex" xmlns:wpg="http://schemas.microsoft.com/office/word/2010/wordprocessingGroup" xmlns:wpi="http://schemas.microsoft.com/office/word/2010/wordprocessingInk" xmlns:wne="http://schemas.microsoft.com/office/word/2006/wordml" xmlns:wps="http://schemas.microsoft.com/office/word/2010/wordprocessingShape" mc:Ignorable="w14 w15 w16se w16cid w16 w16cex w16sdtdh wp14">
+<w:numbering xmlns:wpc="http://schemas.microsoft.com/office/word/2010/wordprocessingCanvas" xmlns:cx="http://schemas.microsoft.com/office/drawing/2014/chartex" xmlns:mc="http://schemas.openxmlformats.org/markup-compatibility/2006" xmlns:o="urn:schemas-microsoft-com:office:office" xmlns:r="http://schemas.openxmlformats.org/officeDocument/2006/relationships" xmlns:m="http://schemas.openxmlformats.org/officeDocument/2006/math" xmlns:v="urn:schemas-microsoft-com:vml" xmlns:wp14="http://schemas.microsoft.com/office/word/2010/wordprocessingDrawing" xmlns:wp="http://schemas.openxmlformats.org/drawingml/2006/wordprocessingDrawing" xmlns:w10="urn:schemas-microsoft-com:office:word" xmlns:w="http://schemas.openxmlformats.org/wordprocessingml/2006/main" xmlns:w14="http://schemas.microsoft.com/office/word/2010/wordml" xmlns:w15="http://schemas.microsoft.com/office/word/2012/wordml" xmlns:w16se="http://schemas.microsoft.com/office/word/2015/wordml/symex" xmlns:wpg="http://schemas.microsoft.com/office/word/2010/wordprocessingGroup" xmlns:wpi="http://schemas.microsoft.com/office/word/2010/wordprocessingInk" xmlns:wne="http://schemas.microsoft.com/office/word/2006/wordml" xmlns:wps="http://schemas.microsoft.com/office/word/2010/wordprocessingShape" mc:Ignorable="w14 w15 w16se wp14">
   <w:abstractNum w:abstractNumId="0" w15:restartNumberingAfterBreak="0">
     <w:nsid w:val="0F17277E"/>
     <w:multiLevelType w:val="hybridMultilevel"/>
@@ -7512,29 +7533,29 @@
       </w:pPr>
     </w:lvl>
   </w:abstractNum>
-  <w:num w:numId="1" w16cid:durableId="761492604">
+  <w:num w:numId="1">
     <w:abstractNumId w:val="3"/>
   </w:num>
-  <w:num w:numId="2" w16cid:durableId="1770350275">
+  <w:num w:numId="2">
     <w:abstractNumId w:val="4"/>
   </w:num>
-  <w:num w:numId="3" w16cid:durableId="577179381">
+  <w:num w:numId="3">
     <w:abstractNumId w:val="2"/>
   </w:num>
-  <w:num w:numId="4" w16cid:durableId="81608063">
+  <w:num w:numId="4">
     <w:abstractNumId w:val="1"/>
   </w:num>
-  <w:num w:numId="5" w16cid:durableId="2119597588">
+  <w:num w:numId="5">
     <w:abstractNumId w:val="5"/>
   </w:num>
-  <w:num w:numId="6" w16cid:durableId="1295136888">
+  <w:num w:numId="6">
     <w:abstractNumId w:val="0"/>
   </w:num>
 </w:numbering>
 </file>
 
 <file path=word/styles.xml><?xml version="1.0" encoding="utf-8"?>
-<w:styles xmlns:mc="http://schemas.openxmlformats.org/markup-compatibility/2006" xmlns:r="http://schemas.openxmlformats.org/officeDocument/2006/relationships" xmlns:w="http://schemas.openxmlformats.org/wordprocessingml/2006/main" xmlns:w14="http://schemas.microsoft.com/office/word/2010/wordml" xmlns:w15="http://schemas.microsoft.com/office/word/2012/wordml" xmlns:w16cex="http://schemas.microsoft.com/office/word/2018/wordml/cex" xmlns:w16cid="http://schemas.microsoft.com/office/word/2016/wordml/cid" xmlns:w16="http://schemas.microsoft.com/office/word/2018/wordml" xmlns:w16sdtdh="http://schemas.microsoft.com/office/word/2020/wordml/sdtdatahash" xmlns:w16se="http://schemas.microsoft.com/office/word/2015/wordml/symex" mc:Ignorable="w14 w15 w16se w16cid w16 w16cex w16sdtdh">
+<w:styles xmlns:mc="http://schemas.openxmlformats.org/markup-compatibility/2006" xmlns:r="http://schemas.openxmlformats.org/officeDocument/2006/relationships" xmlns:w="http://schemas.openxmlformats.org/wordprocessingml/2006/main" xmlns:w14="http://schemas.microsoft.com/office/word/2010/wordml" xmlns:w15="http://schemas.microsoft.com/office/word/2012/wordml" xmlns:w16se="http://schemas.microsoft.com/office/word/2015/wordml/symex" mc:Ignorable="w14 w15 w16se">
   <w:docDefaults>
     <w:rPrDefault>
       <w:rPr>
@@ -7550,7 +7571,7 @@
       </w:pPr>
     </w:pPrDefault>
   </w:docDefaults>
-  <w:latentStyles w:defLockedState="0" w:defUIPriority="99" w:defSemiHidden="0" w:defUnhideWhenUsed="0" w:defQFormat="0" w:count="376">
+  <w:latentStyles w:defLockedState="0" w:defUIPriority="99" w:defSemiHidden="0" w:defUnhideWhenUsed="0" w:defQFormat="0" w:count="371">
     <w:lsdException w:name="Normal" w:uiPriority="0" w:qFormat="1"/>
     <w:lsdException w:name="heading 1" w:uiPriority="9" w:qFormat="1"/>
     <w:lsdException w:name="heading 2" w:semiHidden="1" w:uiPriority="9" w:unhideWhenUsed="1" w:qFormat="1"/>
@@ -7922,11 +7943,6 @@
     <w:lsdException w:name="List Table 5 Dark Accent 6" w:uiPriority="50"/>
     <w:lsdException w:name="List Table 6 Colorful Accent 6" w:uiPriority="51"/>
     <w:lsdException w:name="List Table 7 Colorful Accent 6" w:uiPriority="52"/>
-    <w:lsdException w:name="Mention" w:semiHidden="1" w:unhideWhenUsed="1"/>
-    <w:lsdException w:name="Smart Hyperlink" w:semiHidden="1" w:unhideWhenUsed="1"/>
-    <w:lsdException w:name="Hashtag" w:semiHidden="1" w:unhideWhenUsed="1"/>
-    <w:lsdException w:name="Unresolved Mention" w:semiHidden="1" w:unhideWhenUsed="1"/>
-    <w:lsdException w:name="Smart Link" w:semiHidden="1" w:unhideWhenUsed="1"/>
   </w:latentStyles>
   <w:style w:type="paragraph" w:default="1" w:styleId="Normal">
     <w:name w:val="Normal"/>
@@ -7978,7 +7994,7 @@
       </w:tblBorders>
     </w:tblPr>
   </w:style>
-  <w:style w:type="table" w:styleId="Tablaconcuadrcula4-nfasis1">
+  <w:style w:type="table" w:styleId="Tabladecuadrcula4-nfasis1">
     <w:name w:val="Grid Table 4 Accent 1"/>
     <w:basedOn w:val="Tablanormal"/>
     <w:uiPriority w:val="49"/>

</xml_diff>

<commit_message>
Cambios documento final y caso de uso
</commit_message>
<xml_diff>
--- a/Documentacion/Casos de usos.docx
+++ b/Documentacion/Casos de usos.docx
@@ -1,6 +1,6 @@
 
 <file path=word/document.xml><?xml version="1.0" encoding="utf-8"?>
-<w:document xmlns:wpc="http://schemas.microsoft.com/office/word/2010/wordprocessingCanvas" xmlns:cx="http://schemas.microsoft.com/office/drawing/2014/chartex" xmlns:mc="http://schemas.openxmlformats.org/markup-compatibility/2006" xmlns:o="urn:schemas-microsoft-com:office:office" xmlns:r="http://schemas.openxmlformats.org/officeDocument/2006/relationships" xmlns:m="http://schemas.openxmlformats.org/officeDocument/2006/math" xmlns:v="urn:schemas-microsoft-com:vml" xmlns:wp14="http://schemas.microsoft.com/office/word/2010/wordprocessingDrawing" xmlns:wp="http://schemas.openxmlformats.org/drawingml/2006/wordprocessingDrawing" xmlns:w10="urn:schemas-microsoft-com:office:word" xmlns:w="http://schemas.openxmlformats.org/wordprocessingml/2006/main" xmlns:w14="http://schemas.microsoft.com/office/word/2010/wordml" xmlns:w15="http://schemas.microsoft.com/office/word/2012/wordml" xmlns:w16se="http://schemas.microsoft.com/office/word/2015/wordml/symex" xmlns:wpg="http://schemas.microsoft.com/office/word/2010/wordprocessingGroup" xmlns:wpi="http://schemas.microsoft.com/office/word/2010/wordprocessingInk" xmlns:wne="http://schemas.microsoft.com/office/word/2006/wordml" xmlns:wps="http://schemas.microsoft.com/office/word/2010/wordprocessingShape" mc:Ignorable="w14 w15 w16se wp14">
+<w:document xmlns:wpc="http://schemas.microsoft.com/office/word/2010/wordprocessingCanvas" xmlns:cx="http://schemas.microsoft.com/office/drawing/2014/chartex" xmlns:cx1="http://schemas.microsoft.com/office/drawing/2015/9/8/chartex" xmlns:cx2="http://schemas.microsoft.com/office/drawing/2015/10/21/chartex" xmlns:cx3="http://schemas.microsoft.com/office/drawing/2016/5/9/chartex" xmlns:cx4="http://schemas.microsoft.com/office/drawing/2016/5/10/chartex" xmlns:cx5="http://schemas.microsoft.com/office/drawing/2016/5/11/chartex" xmlns:cx6="http://schemas.microsoft.com/office/drawing/2016/5/12/chartex" xmlns:cx7="http://schemas.microsoft.com/office/drawing/2016/5/13/chartex" xmlns:cx8="http://schemas.microsoft.com/office/drawing/2016/5/14/chartex" xmlns:mc="http://schemas.openxmlformats.org/markup-compatibility/2006" xmlns:aink="http://schemas.microsoft.com/office/drawing/2016/ink" xmlns:am3d="http://schemas.microsoft.com/office/drawing/2017/model3d" xmlns:o="urn:schemas-microsoft-com:office:office" xmlns:oel="http://schemas.microsoft.com/office/2019/extlst" xmlns:r="http://schemas.openxmlformats.org/officeDocument/2006/relationships" xmlns:m="http://schemas.openxmlformats.org/officeDocument/2006/math" xmlns:v="urn:schemas-microsoft-com:vml" xmlns:wp14="http://schemas.microsoft.com/office/word/2010/wordprocessingDrawing" xmlns:wp="http://schemas.openxmlformats.org/drawingml/2006/wordprocessingDrawing" xmlns:w10="urn:schemas-microsoft-com:office:word" xmlns:w="http://schemas.openxmlformats.org/wordprocessingml/2006/main" xmlns:w14="http://schemas.microsoft.com/office/word/2010/wordml" xmlns:w15="http://schemas.microsoft.com/office/word/2012/wordml" xmlns:w16cex="http://schemas.microsoft.com/office/word/2018/wordml/cex" xmlns:w16cid="http://schemas.microsoft.com/office/word/2016/wordml/cid" xmlns:w16="http://schemas.microsoft.com/office/word/2018/wordml" xmlns:w16sdtdh="http://schemas.microsoft.com/office/word/2020/wordml/sdtdatahash" xmlns:w16se="http://schemas.microsoft.com/office/word/2015/wordml/symex" xmlns:wpg="http://schemas.microsoft.com/office/word/2010/wordprocessingGroup" xmlns:wpi="http://schemas.microsoft.com/office/word/2010/wordprocessingInk" xmlns:wne="http://schemas.microsoft.com/office/word/2006/wordml" xmlns:wps="http://schemas.microsoft.com/office/word/2010/wordprocessingShape" mc:Ignorable="w14 w15 w16se w16cid w16 w16cex w16sdtdh wp14">
   <w:body>
     <w:p>
       <w:pPr>
@@ -66,7 +66,7 @@
     </w:p>
     <w:tbl>
       <w:tblPr>
-        <w:tblStyle w:val="Tabladecuadrcula4-nfasis1"/>
+        <w:tblStyle w:val="GridTable4-Accent1"/>
         <w:tblW w:w="0" w:type="auto"/>
         <w:tblLayout w:type="fixed"/>
         <w:tblLook w:val="06A0" w:firstRow="1" w:lastRow="0" w:firstColumn="1" w:lastColumn="0" w:noHBand="1" w:noVBand="1"/>
@@ -353,7 +353,7 @@
     </w:p>
     <w:tbl>
       <w:tblPr>
-        <w:tblStyle w:val="Tabladecuadrcula4-nfasis1"/>
+        <w:tblStyle w:val="GridTable4-Accent1"/>
         <w:tblW w:w="0" w:type="auto"/>
         <w:tblLook w:val="06A0" w:firstRow="1" w:lastRow="0" w:firstColumn="1" w:lastColumn="0" w:noHBand="1" w:noVBand="1"/>
       </w:tblPr>
@@ -621,7 +621,7 @@
           </w:tcPr>
           <w:p>
             <w:pPr>
-              <w:pStyle w:val="Prrafodelista"/>
+              <w:pStyle w:val="ListParagraph"/>
               <w:numPr>
                 <w:ilvl w:val="0"/>
                 <w:numId w:val="2"/>
@@ -647,7 +647,7 @@
           </w:p>
           <w:p>
             <w:pPr>
-              <w:pStyle w:val="Prrafodelista"/>
+              <w:pStyle w:val="ListParagraph"/>
               <w:numPr>
                 <w:ilvl w:val="0"/>
                 <w:numId w:val="2"/>
@@ -1337,7 +1337,6 @@
                 <w:szCs w:val="24"/>
               </w:rPr>
             </w:pPr>
-            <w:proofErr w:type="spellStart"/>
             <w:r>
               <w:rPr>
                 <w:rFonts w:ascii="Arial Narrow" w:eastAsia="Arial Narrow" w:hAnsi="Arial Narrow" w:cs="Arial Narrow"/>
@@ -1347,7 +1346,6 @@
               </w:rPr>
               <w:t>Postcondición</w:t>
             </w:r>
-            <w:proofErr w:type="spellEnd"/>
           </w:p>
         </w:tc>
         <w:tc>
@@ -1907,7 +1905,7 @@
     </w:p>
     <w:tbl>
       <w:tblPr>
-        <w:tblStyle w:val="Tabladecuadrcula4-nfasis1"/>
+        <w:tblStyle w:val="GridTable4-Accent1"/>
         <w:tblW w:w="0" w:type="auto"/>
         <w:tblLayout w:type="fixed"/>
         <w:tblLook w:val="06A0" w:firstRow="1" w:lastRow="0" w:firstColumn="1" w:lastColumn="0" w:noHBand="1" w:noVBand="1"/>
@@ -2194,7 +2192,7 @@
     </w:p>
     <w:tbl>
       <w:tblPr>
-        <w:tblStyle w:val="Tabladecuadrcula4-nfasis1"/>
+        <w:tblStyle w:val="GridTable4-Accent1"/>
         <w:tblW w:w="0" w:type="auto"/>
         <w:tblLook w:val="06A0" w:firstRow="1" w:lastRow="0" w:firstColumn="1" w:lastColumn="0" w:noHBand="1" w:noVBand="1"/>
       </w:tblPr>
@@ -2460,7 +2458,7 @@
           </w:tcPr>
           <w:p>
             <w:pPr>
-              <w:pStyle w:val="Prrafodelista"/>
+              <w:pStyle w:val="ListParagraph"/>
               <w:numPr>
                 <w:ilvl w:val="0"/>
                 <w:numId w:val="3"/>
@@ -2486,7 +2484,7 @@
           </w:p>
           <w:p>
             <w:pPr>
-              <w:pStyle w:val="Prrafodelista"/>
+              <w:pStyle w:val="ListParagraph"/>
               <w:numPr>
                 <w:ilvl w:val="0"/>
                 <w:numId w:val="3"/>
@@ -2652,8 +2650,6 @@
               </w:rPr>
               <w:t>el mensaje del cual desea generar el hash.</w:t>
             </w:r>
-            <w:bookmarkStart w:id="0" w:name="_GoBack"/>
-            <w:bookmarkEnd w:id="0"/>
           </w:p>
         </w:tc>
       </w:tr>
@@ -3157,7 +3153,6 @@
                 <w:szCs w:val="24"/>
               </w:rPr>
             </w:pPr>
-            <w:proofErr w:type="spellStart"/>
             <w:r>
               <w:rPr>
                 <w:rFonts w:ascii="Arial Narrow" w:eastAsia="Arial Narrow" w:hAnsi="Arial Narrow" w:cs="Arial Narrow"/>
@@ -3167,7 +3162,6 @@
               </w:rPr>
               <w:t>Postcondición</w:t>
             </w:r>
-            <w:proofErr w:type="spellEnd"/>
           </w:p>
         </w:tc>
         <w:tc>
@@ -3688,7 +3682,7 @@
     </w:p>
     <w:tbl>
       <w:tblPr>
-        <w:tblStyle w:val="Tabladecuadrcula4-nfasis1"/>
+        <w:tblStyle w:val="GridTable4-Accent1"/>
         <w:tblW w:w="0" w:type="auto"/>
         <w:tblLayout w:type="fixed"/>
         <w:tblLook w:val="06A0" w:firstRow="1" w:lastRow="0" w:firstColumn="1" w:lastColumn="0" w:noHBand="1" w:noVBand="1"/>
@@ -3968,7 +3962,7 @@
     </w:p>
     <w:tbl>
       <w:tblPr>
-        <w:tblStyle w:val="Tabladecuadrcula4-nfasis1"/>
+        <w:tblStyle w:val="GridTable4-Accent1"/>
         <w:tblW w:w="0" w:type="auto"/>
         <w:tblLook w:val="06A0" w:firstRow="1" w:lastRow="0" w:firstColumn="1" w:lastColumn="0" w:noHBand="1" w:noVBand="1"/>
       </w:tblPr>
@@ -4241,7 +4235,7 @@
           </w:tcPr>
           <w:p>
             <w:pPr>
-              <w:pStyle w:val="Prrafodelista"/>
+              <w:pStyle w:val="ListParagraph"/>
               <w:numPr>
                 <w:ilvl w:val="0"/>
                 <w:numId w:val="5"/>
@@ -4270,7 +4264,7 @@
           </w:p>
           <w:p>
             <w:pPr>
-              <w:pStyle w:val="Prrafodelista"/>
+              <w:pStyle w:val="ListParagraph"/>
               <w:numPr>
                 <w:ilvl w:val="0"/>
                 <w:numId w:val="5"/>
@@ -4836,7 +4830,6 @@
                 <w:szCs w:val="24"/>
               </w:rPr>
             </w:pPr>
-            <w:proofErr w:type="spellStart"/>
             <w:r>
               <w:rPr>
                 <w:rFonts w:ascii="Arial Narrow" w:eastAsia="Arial Narrow" w:hAnsi="Arial Narrow" w:cs="Arial Narrow"/>
@@ -4846,7 +4839,6 @@
               </w:rPr>
               <w:t>Postcondición</w:t>
             </w:r>
-            <w:proofErr w:type="spellEnd"/>
           </w:p>
         </w:tc>
         <w:tc>
@@ -5383,7 +5375,7 @@
     </w:p>
     <w:tbl>
       <w:tblPr>
-        <w:tblStyle w:val="Tabladecuadrcula4-nfasis1"/>
+        <w:tblStyle w:val="GridTable4-Accent1"/>
         <w:tblW w:w="0" w:type="auto"/>
         <w:tblLayout w:type="fixed"/>
         <w:tblLook w:val="06A0" w:firstRow="1" w:lastRow="0" w:firstColumn="1" w:lastColumn="0" w:noHBand="1" w:noVBand="1"/>
@@ -5531,7 +5523,7 @@
                 <w:sz w:val="24"/>
                 <w:szCs w:val="24"/>
               </w:rPr>
-              <w:t>05</w:t>
+              <w:t>15</w:t>
             </w:r>
             <w:r>
               <w:rPr>
@@ -5595,7 +5587,15 @@
                 <w:sz w:val="24"/>
                 <w:szCs w:val="24"/>
               </w:rPr>
-              <w:t>1.0</w:t>
+              <w:t>2</w:t>
+            </w:r>
+            <w:r>
+              <w:rPr>
+                <w:rFonts w:ascii="Arial Narrow" w:eastAsia="Arial Narrow" w:hAnsi="Arial Narrow" w:cs="Arial Narrow"/>
+                <w:sz w:val="24"/>
+                <w:szCs w:val="24"/>
+              </w:rPr>
+              <w:t>.0</w:t>
             </w:r>
           </w:p>
         </w:tc>
@@ -5662,7 +5662,7 @@
     </w:p>
     <w:tbl>
       <w:tblPr>
-        <w:tblStyle w:val="Tabladecuadrcula4-nfasis1"/>
+        <w:tblStyle w:val="GridTable4-Accent1"/>
         <w:tblW w:w="0" w:type="auto"/>
         <w:tblLook w:val="06A0" w:firstRow="1" w:lastRow="0" w:firstColumn="1" w:lastColumn="0" w:noHBand="1" w:noVBand="1"/>
       </w:tblPr>
@@ -5926,7 +5926,7 @@
           </w:tcPr>
           <w:p>
             <w:pPr>
-              <w:pStyle w:val="Prrafodelista"/>
+              <w:pStyle w:val="ListParagraph"/>
               <w:numPr>
                 <w:ilvl w:val="0"/>
                 <w:numId w:val="6"/>
@@ -5955,7 +5955,7 @@
           </w:p>
           <w:p>
             <w:pPr>
-              <w:pStyle w:val="Prrafodelista"/>
+              <w:pStyle w:val="ListParagraph"/>
               <w:numPr>
                 <w:ilvl w:val="0"/>
                 <w:numId w:val="6"/>
@@ -6544,7 +6544,6 @@
                 <w:szCs w:val="24"/>
               </w:rPr>
             </w:pPr>
-            <w:proofErr w:type="spellStart"/>
             <w:r>
               <w:rPr>
                 <w:rFonts w:ascii="Arial Narrow" w:eastAsia="Arial Narrow" w:hAnsi="Arial Narrow" w:cs="Arial Narrow"/>
@@ -6554,7 +6553,6 @@
               </w:rPr>
               <w:t>Postcondición</w:t>
             </w:r>
-            <w:proofErr w:type="spellEnd"/>
           </w:p>
         </w:tc>
         <w:tc>
@@ -6925,6 +6923,290 @@
                 <w:szCs w:val="24"/>
               </w:rPr>
               <w:t xml:space="preserve"> </w:t>
+            </w:r>
+          </w:p>
+        </w:tc>
+      </w:tr>
+      <w:tr>
+        <w:trPr>
+          <w:trHeight w:val="300"/>
+        </w:trPr>
+        <w:tc>
+          <w:tcPr>
+            <w:cnfStyle w:val="001000000000" w:firstRow="0" w:lastRow="0" w:firstColumn="1" w:lastColumn="0" w:oddVBand="0" w:evenVBand="0" w:oddHBand="0" w:evenHBand="0" w:firstRowFirstColumn="0" w:firstRowLastColumn="0" w:lastRowFirstColumn="0" w:lastRowLastColumn="0"/>
+            <w:tcW w:w="2347" w:type="dxa"/>
+            <w:vMerge/>
+          </w:tcPr>
+          <w:p/>
+        </w:tc>
+        <w:tc>
+          <w:tcPr>
+            <w:tcW w:w="753" w:type="dxa"/>
+            <w:vMerge w:val="restart"/>
+          </w:tcPr>
+          <w:p>
+            <w:pPr>
+              <w:jc w:val="center"/>
+              <w:cnfStyle w:val="000000000000" w:firstRow="0" w:lastRow="0" w:firstColumn="0" w:lastColumn="0" w:oddVBand="0" w:evenVBand="0" w:oddHBand="0" w:evenHBand="0" w:firstRowFirstColumn="0" w:firstRowLastColumn="0" w:lastRowFirstColumn="0" w:lastRowLastColumn="0"/>
+            </w:pPr>
+            <w:r>
+              <w:rPr>
+                <w:rFonts w:ascii="Arial Narrow" w:eastAsia="Arial Narrow" w:hAnsi="Arial Narrow" w:cs="Arial Narrow"/>
+                <w:color w:val="000000" w:themeColor="text1"/>
+                <w:sz w:val="24"/>
+                <w:szCs w:val="24"/>
+              </w:rPr>
+              <w:t>4</w:t>
+            </w:r>
+          </w:p>
+        </w:tc>
+        <w:tc>
+          <w:tcPr>
+            <w:tcW w:w="5916" w:type="dxa"/>
+            <w:gridSpan w:val="2"/>
+          </w:tcPr>
+          <w:p>
+            <w:pPr>
+              <w:cnfStyle w:val="000000000000" w:firstRow="0" w:lastRow="0" w:firstColumn="0" w:lastColumn="0" w:oddVBand="0" w:evenVBand="0" w:oddHBand="0" w:evenHBand="0" w:firstRowFirstColumn="0" w:firstRowLastColumn="0" w:lastRowFirstColumn="0" w:lastRowLastColumn="0"/>
+              <w:rPr>
+                <w:rFonts w:ascii="Arial Narrow" w:eastAsia="Arial Narrow" w:hAnsi="Arial Narrow" w:cs="Arial Narrow"/>
+                <w:color w:val="000000" w:themeColor="text1"/>
+                <w:sz w:val="24"/>
+                <w:szCs w:val="24"/>
+              </w:rPr>
+            </w:pPr>
+            <w:r>
+              <w:rPr>
+                <w:rFonts w:ascii="Arial Narrow" w:eastAsia="Arial Narrow" w:hAnsi="Arial Narrow" w:cs="Arial Narrow"/>
+                <w:color w:val="000000" w:themeColor="text1"/>
+                <w:sz w:val="24"/>
+                <w:szCs w:val="24"/>
+              </w:rPr>
+              <w:t>Validación formato de correo</w:t>
+            </w:r>
+          </w:p>
+        </w:tc>
+      </w:tr>
+      <w:tr>
+        <w:trPr>
+          <w:trHeight w:val="300"/>
+        </w:trPr>
+        <w:tc>
+          <w:tcPr>
+            <w:cnfStyle w:val="001000000000" w:firstRow="0" w:lastRow="0" w:firstColumn="1" w:lastColumn="0" w:oddVBand="0" w:evenVBand="0" w:oddHBand="0" w:evenHBand="0" w:firstRowFirstColumn="0" w:firstRowLastColumn="0" w:lastRowFirstColumn="0" w:lastRowLastColumn="0"/>
+            <w:tcW w:w="2347" w:type="dxa"/>
+            <w:vMerge/>
+          </w:tcPr>
+          <w:p/>
+        </w:tc>
+        <w:tc>
+          <w:tcPr>
+            <w:tcW w:w="753" w:type="dxa"/>
+            <w:vMerge/>
+          </w:tcPr>
+          <w:p>
+            <w:pPr>
+              <w:cnfStyle w:val="000000000000" w:firstRow="0" w:lastRow="0" w:firstColumn="0" w:lastColumn="0" w:oddVBand="0" w:evenVBand="0" w:oddHBand="0" w:evenHBand="0" w:firstRowFirstColumn="0" w:firstRowLastColumn="0" w:lastRowFirstColumn="0" w:lastRowLastColumn="0"/>
+            </w:pPr>
+          </w:p>
+        </w:tc>
+        <w:tc>
+          <w:tcPr>
+            <w:tcW w:w="565" w:type="dxa"/>
+          </w:tcPr>
+          <w:p>
+            <w:pPr>
+              <w:jc w:val="center"/>
+              <w:cnfStyle w:val="000000000000" w:firstRow="0" w:lastRow="0" w:firstColumn="0" w:lastColumn="0" w:oddVBand="0" w:evenVBand="0" w:oddHBand="0" w:evenHBand="0" w:firstRowFirstColumn="0" w:firstRowLastColumn="0" w:lastRowFirstColumn="0" w:lastRowLastColumn="0"/>
+              <w:rPr>
+                <w:rFonts w:ascii="Arial Narrow" w:eastAsia="Arial Narrow" w:hAnsi="Arial Narrow" w:cs="Arial Narrow"/>
+                <w:color w:val="000000" w:themeColor="text1"/>
+                <w:sz w:val="24"/>
+                <w:szCs w:val="24"/>
+              </w:rPr>
+            </w:pPr>
+            <w:r>
+              <w:rPr>
+                <w:rFonts w:ascii="Arial Narrow" w:eastAsia="Arial Narrow" w:hAnsi="Arial Narrow" w:cs="Arial Narrow"/>
+                <w:color w:val="000000" w:themeColor="text1"/>
+                <w:sz w:val="24"/>
+                <w:szCs w:val="24"/>
+              </w:rPr>
+              <w:t>E1</w:t>
+            </w:r>
+          </w:p>
+        </w:tc>
+        <w:tc>
+          <w:tcPr>
+            <w:tcW w:w="5351" w:type="dxa"/>
+          </w:tcPr>
+          <w:p>
+            <w:pPr>
+              <w:cnfStyle w:val="000000000000" w:firstRow="0" w:lastRow="0" w:firstColumn="0" w:lastColumn="0" w:oddVBand="0" w:evenVBand="0" w:oddHBand="0" w:evenHBand="0" w:firstRowFirstColumn="0" w:firstRowLastColumn="0" w:lastRowFirstColumn="0" w:lastRowLastColumn="0"/>
+              <w:rPr>
+                <w:rFonts w:ascii="Arial Narrow" w:eastAsia="Arial Narrow" w:hAnsi="Arial Narrow" w:cs="Arial Narrow"/>
+                <w:color w:val="000000" w:themeColor="text1"/>
+                <w:sz w:val="24"/>
+                <w:szCs w:val="24"/>
+              </w:rPr>
+            </w:pPr>
+            <w:r>
+              <w:rPr>
+                <w:rFonts w:ascii="Arial Narrow" w:eastAsia="Arial Narrow" w:hAnsi="Arial Narrow" w:cs="Arial Narrow"/>
+                <w:color w:val="000000" w:themeColor="text1"/>
+                <w:sz w:val="24"/>
+                <w:szCs w:val="24"/>
+              </w:rPr>
+              <w:t>El sistema debe validar que el correo ingresado corresponda al formato de correo</w:t>
+            </w:r>
+          </w:p>
+        </w:tc>
+      </w:tr>
+      <w:tr>
+        <w:trPr>
+          <w:trHeight w:val="300"/>
+        </w:trPr>
+        <w:tc>
+          <w:tcPr>
+            <w:cnfStyle w:val="001000000000" w:firstRow="0" w:lastRow="0" w:firstColumn="1" w:lastColumn="0" w:oddVBand="0" w:evenVBand="0" w:oddHBand="0" w:evenHBand="0" w:firstRowFirstColumn="0" w:firstRowLastColumn="0" w:lastRowFirstColumn="0" w:lastRowLastColumn="0"/>
+            <w:tcW w:w="2347" w:type="dxa"/>
+            <w:vMerge/>
+          </w:tcPr>
+          <w:p/>
+        </w:tc>
+        <w:tc>
+          <w:tcPr>
+            <w:tcW w:w="753" w:type="dxa"/>
+            <w:vMerge/>
+          </w:tcPr>
+          <w:p>
+            <w:pPr>
+              <w:cnfStyle w:val="000000000000" w:firstRow="0" w:lastRow="0" w:firstColumn="0" w:lastColumn="0" w:oddVBand="0" w:evenVBand="0" w:oddHBand="0" w:evenHBand="0" w:firstRowFirstColumn="0" w:firstRowLastColumn="0" w:lastRowFirstColumn="0" w:lastRowLastColumn="0"/>
+            </w:pPr>
+          </w:p>
+        </w:tc>
+        <w:tc>
+          <w:tcPr>
+            <w:tcW w:w="565" w:type="dxa"/>
+          </w:tcPr>
+          <w:p>
+            <w:pPr>
+              <w:jc w:val="center"/>
+              <w:cnfStyle w:val="000000000000" w:firstRow="0" w:lastRow="0" w:firstColumn="0" w:lastColumn="0" w:oddVBand="0" w:evenVBand="0" w:oddHBand="0" w:evenHBand="0" w:firstRowFirstColumn="0" w:firstRowLastColumn="0" w:lastRowFirstColumn="0" w:lastRowLastColumn="0"/>
+              <w:rPr>
+                <w:rFonts w:ascii="Arial Narrow" w:eastAsia="Arial Narrow" w:hAnsi="Arial Narrow" w:cs="Arial Narrow"/>
+                <w:color w:val="000000" w:themeColor="text1"/>
+                <w:sz w:val="24"/>
+                <w:szCs w:val="24"/>
+              </w:rPr>
+            </w:pPr>
+            <w:r>
+              <w:rPr>
+                <w:rFonts w:ascii="Arial Narrow" w:eastAsia="Arial Narrow" w:hAnsi="Arial Narrow" w:cs="Arial Narrow"/>
+                <w:color w:val="000000" w:themeColor="text1"/>
+                <w:sz w:val="24"/>
+                <w:szCs w:val="24"/>
+              </w:rPr>
+              <w:t>E2</w:t>
+            </w:r>
+          </w:p>
+        </w:tc>
+        <w:tc>
+          <w:tcPr>
+            <w:tcW w:w="5351" w:type="dxa"/>
+          </w:tcPr>
+          <w:p>
+            <w:pPr>
+              <w:cnfStyle w:val="000000000000" w:firstRow="0" w:lastRow="0" w:firstColumn="0" w:lastColumn="0" w:oddVBand="0" w:evenVBand="0" w:oddHBand="0" w:evenHBand="0" w:firstRowFirstColumn="0" w:firstRowLastColumn="0" w:lastRowFirstColumn="0" w:lastRowLastColumn="0"/>
+              <w:rPr>
+                <w:rFonts w:ascii="Arial Narrow" w:eastAsia="Arial Narrow" w:hAnsi="Arial Narrow" w:cs="Arial Narrow"/>
+                <w:color w:val="000000" w:themeColor="text1"/>
+                <w:sz w:val="24"/>
+                <w:szCs w:val="24"/>
+              </w:rPr>
+            </w:pPr>
+            <w:r>
+              <w:rPr>
+                <w:rFonts w:ascii="Arial Narrow" w:eastAsia="Arial Narrow" w:hAnsi="Arial Narrow" w:cs="Arial Narrow"/>
+                <w:color w:val="000000" w:themeColor="text1"/>
+                <w:sz w:val="24"/>
+                <w:szCs w:val="24"/>
+              </w:rPr>
+              <w:t>Si no corresponde se debe informar que el formato no corresponde</w:t>
+            </w:r>
+          </w:p>
+        </w:tc>
+      </w:tr>
+      <w:tr>
+        <w:trPr>
+          <w:trHeight w:val="300"/>
+        </w:trPr>
+        <w:tc>
+          <w:tcPr>
+            <w:cnfStyle w:val="001000000000" w:firstRow="0" w:lastRow="0" w:firstColumn="1" w:lastColumn="0" w:oddVBand="0" w:evenVBand="0" w:oddHBand="0" w:evenHBand="0" w:firstRowFirstColumn="0" w:firstRowLastColumn="0" w:lastRowFirstColumn="0" w:lastRowLastColumn="0"/>
+            <w:tcW w:w="2347" w:type="dxa"/>
+          </w:tcPr>
+          <w:p/>
+        </w:tc>
+        <w:tc>
+          <w:tcPr>
+            <w:tcW w:w="753" w:type="dxa"/>
+            <w:vMerge/>
+          </w:tcPr>
+          <w:p>
+            <w:pPr>
+              <w:cnfStyle w:val="000000000000" w:firstRow="0" w:lastRow="0" w:firstColumn="0" w:lastColumn="0" w:oddVBand="0" w:evenVBand="0" w:oddHBand="0" w:evenHBand="0" w:firstRowFirstColumn="0" w:firstRowLastColumn="0" w:lastRowFirstColumn="0" w:lastRowLastColumn="0"/>
+            </w:pPr>
+          </w:p>
+        </w:tc>
+        <w:tc>
+          <w:tcPr>
+            <w:tcW w:w="565" w:type="dxa"/>
+          </w:tcPr>
+          <w:p>
+            <w:pPr>
+              <w:jc w:val="center"/>
+              <w:cnfStyle w:val="000000000000" w:firstRow="0" w:lastRow="0" w:firstColumn="0" w:lastColumn="0" w:oddVBand="0" w:evenVBand="0" w:oddHBand="0" w:evenHBand="0" w:firstRowFirstColumn="0" w:firstRowLastColumn="0" w:lastRowFirstColumn="0" w:lastRowLastColumn="0"/>
+              <w:rPr>
+                <w:rFonts w:ascii="Arial Narrow" w:eastAsia="Arial Narrow" w:hAnsi="Arial Narrow" w:cs="Arial Narrow"/>
+                <w:color w:val="000000" w:themeColor="text1"/>
+                <w:sz w:val="24"/>
+                <w:szCs w:val="24"/>
+              </w:rPr>
+            </w:pPr>
+            <w:r>
+              <w:rPr>
+                <w:rFonts w:ascii="Arial Narrow" w:eastAsia="Arial Narrow" w:hAnsi="Arial Narrow" w:cs="Arial Narrow"/>
+                <w:color w:val="000000" w:themeColor="text1"/>
+                <w:sz w:val="24"/>
+                <w:szCs w:val="24"/>
+              </w:rPr>
+              <w:t>E3</w:t>
+            </w:r>
+          </w:p>
+        </w:tc>
+        <w:tc>
+          <w:tcPr>
+            <w:tcW w:w="5351" w:type="dxa"/>
+          </w:tcPr>
+          <w:p>
+            <w:pPr>
+              <w:cnfStyle w:val="000000000000" w:firstRow="0" w:lastRow="0" w:firstColumn="0" w:lastColumn="0" w:oddVBand="0" w:evenVBand="0" w:oddHBand="0" w:evenHBand="0" w:firstRowFirstColumn="0" w:firstRowLastColumn="0" w:lastRowFirstColumn="0" w:lastRowLastColumn="0"/>
+              <w:rPr>
+                <w:rFonts w:ascii="Arial Narrow" w:eastAsia="Arial Narrow" w:hAnsi="Arial Narrow" w:cs="Arial Narrow"/>
+                <w:color w:val="000000" w:themeColor="text1"/>
+                <w:sz w:val="24"/>
+                <w:szCs w:val="24"/>
+              </w:rPr>
+            </w:pPr>
+            <w:r>
+              <w:rPr>
+                <w:rFonts w:ascii="Arial Narrow" w:eastAsia="Arial Narrow" w:hAnsi="Arial Narrow" w:cs="Arial Narrow"/>
+                <w:color w:val="000000" w:themeColor="text1"/>
+                <w:sz w:val="24"/>
+                <w:szCs w:val="24"/>
+              </w:rPr>
+              <w:t>Se cancela caso de uso</w:t>
             </w:r>
           </w:p>
         </w:tc>
@@ -7001,7 +7283,7 @@
 </file>
 
 <file path=word/numbering.xml><?xml version="1.0" encoding="utf-8"?>
-<w:numbering xmlns:wpc="http://schemas.microsoft.com/office/word/2010/wordprocessingCanvas" xmlns:cx="http://schemas.microsoft.com/office/drawing/2014/chartex" xmlns:mc="http://schemas.openxmlformats.org/markup-compatibility/2006" xmlns:o="urn:schemas-microsoft-com:office:office" xmlns:r="http://schemas.openxmlformats.org/officeDocument/2006/relationships" xmlns:m="http://schemas.openxmlformats.org/officeDocument/2006/math" xmlns:v="urn:schemas-microsoft-com:vml" xmlns:wp14="http://schemas.microsoft.com/office/word/2010/wordprocessingDrawing" xmlns:wp="http://schemas.openxmlformats.org/drawingml/2006/wordprocessingDrawing" xmlns:w10="urn:schemas-microsoft-com:office:word" xmlns:w="http://schemas.openxmlformats.org/wordprocessingml/2006/main" xmlns:w14="http://schemas.microsoft.com/office/word/2010/wordml" xmlns:w15="http://schemas.microsoft.com/office/word/2012/wordml" xmlns:w16se="http://schemas.microsoft.com/office/word/2015/wordml/symex" xmlns:wpg="http://schemas.microsoft.com/office/word/2010/wordprocessingGroup" xmlns:wpi="http://schemas.microsoft.com/office/word/2010/wordprocessingInk" xmlns:wne="http://schemas.microsoft.com/office/word/2006/wordml" xmlns:wps="http://schemas.microsoft.com/office/word/2010/wordprocessingShape" mc:Ignorable="w14 w15 w16se wp14">
+<w:numbering xmlns:wpc="http://schemas.microsoft.com/office/word/2010/wordprocessingCanvas" xmlns:cx="http://schemas.microsoft.com/office/drawing/2014/chartex" xmlns:cx1="http://schemas.microsoft.com/office/drawing/2015/9/8/chartex" xmlns:cx2="http://schemas.microsoft.com/office/drawing/2015/10/21/chartex" xmlns:cx3="http://schemas.microsoft.com/office/drawing/2016/5/9/chartex" xmlns:cx4="http://schemas.microsoft.com/office/drawing/2016/5/10/chartex" xmlns:cx5="http://schemas.microsoft.com/office/drawing/2016/5/11/chartex" xmlns:cx6="http://schemas.microsoft.com/office/drawing/2016/5/12/chartex" xmlns:cx7="http://schemas.microsoft.com/office/drawing/2016/5/13/chartex" xmlns:cx8="http://schemas.microsoft.com/office/drawing/2016/5/14/chartex" xmlns:mc="http://schemas.openxmlformats.org/markup-compatibility/2006" xmlns:aink="http://schemas.microsoft.com/office/drawing/2016/ink" xmlns:am3d="http://schemas.microsoft.com/office/drawing/2017/model3d" xmlns:o="urn:schemas-microsoft-com:office:office" xmlns:oel="http://schemas.microsoft.com/office/2019/extlst" xmlns:r="http://schemas.openxmlformats.org/officeDocument/2006/relationships" xmlns:m="http://schemas.openxmlformats.org/officeDocument/2006/math" xmlns:v="urn:schemas-microsoft-com:vml" xmlns:wp14="http://schemas.microsoft.com/office/word/2010/wordprocessingDrawing" xmlns:wp="http://schemas.openxmlformats.org/drawingml/2006/wordprocessingDrawing" xmlns:w10="urn:schemas-microsoft-com:office:word" xmlns:w="http://schemas.openxmlformats.org/wordprocessingml/2006/main" xmlns:w14="http://schemas.microsoft.com/office/word/2010/wordml" xmlns:w15="http://schemas.microsoft.com/office/word/2012/wordml" xmlns:w16cex="http://schemas.microsoft.com/office/word/2018/wordml/cex" xmlns:w16cid="http://schemas.microsoft.com/office/word/2016/wordml/cid" xmlns:w16="http://schemas.microsoft.com/office/word/2018/wordml" xmlns:w16sdtdh="http://schemas.microsoft.com/office/word/2020/wordml/sdtdatahash" xmlns:w16se="http://schemas.microsoft.com/office/word/2015/wordml/symex" xmlns:wpg="http://schemas.microsoft.com/office/word/2010/wordprocessingGroup" xmlns:wpi="http://schemas.microsoft.com/office/word/2010/wordprocessingInk" xmlns:wne="http://schemas.microsoft.com/office/word/2006/wordml" xmlns:wps="http://schemas.microsoft.com/office/word/2010/wordprocessingShape" mc:Ignorable="w14 w15 w16se w16cid w16 w16cex w16sdtdh wp14">
   <w:abstractNum w:abstractNumId="0" w15:restartNumberingAfterBreak="0">
     <w:nsid w:val="0F17277E"/>
     <w:multiLevelType w:val="hybridMultilevel"/>
@@ -7533,29 +7815,29 @@
       </w:pPr>
     </w:lvl>
   </w:abstractNum>
-  <w:num w:numId="1">
+  <w:num w:numId="1" w16cid:durableId="1463887146">
     <w:abstractNumId w:val="3"/>
   </w:num>
-  <w:num w:numId="2">
+  <w:num w:numId="2" w16cid:durableId="1982881999">
     <w:abstractNumId w:val="4"/>
   </w:num>
-  <w:num w:numId="3">
+  <w:num w:numId="3" w16cid:durableId="455173214">
     <w:abstractNumId w:val="2"/>
   </w:num>
-  <w:num w:numId="4">
+  <w:num w:numId="4" w16cid:durableId="745541408">
     <w:abstractNumId w:val="1"/>
   </w:num>
-  <w:num w:numId="5">
+  <w:num w:numId="5" w16cid:durableId="1905095387">
     <w:abstractNumId w:val="5"/>
   </w:num>
-  <w:num w:numId="6">
+  <w:num w:numId="6" w16cid:durableId="1155337487">
     <w:abstractNumId w:val="0"/>
   </w:num>
 </w:numbering>
 </file>
 
 <file path=word/styles.xml><?xml version="1.0" encoding="utf-8"?>
-<w:styles xmlns:mc="http://schemas.openxmlformats.org/markup-compatibility/2006" xmlns:r="http://schemas.openxmlformats.org/officeDocument/2006/relationships" xmlns:w="http://schemas.openxmlformats.org/wordprocessingml/2006/main" xmlns:w14="http://schemas.microsoft.com/office/word/2010/wordml" xmlns:w15="http://schemas.microsoft.com/office/word/2012/wordml" xmlns:w16se="http://schemas.microsoft.com/office/word/2015/wordml/symex" mc:Ignorable="w14 w15 w16se">
+<w:styles xmlns:mc="http://schemas.openxmlformats.org/markup-compatibility/2006" xmlns:r="http://schemas.openxmlformats.org/officeDocument/2006/relationships" xmlns:w="http://schemas.openxmlformats.org/wordprocessingml/2006/main" xmlns:w14="http://schemas.microsoft.com/office/word/2010/wordml" xmlns:w15="http://schemas.microsoft.com/office/word/2012/wordml" xmlns:w16cex="http://schemas.microsoft.com/office/word/2018/wordml/cex" xmlns:w16cid="http://schemas.microsoft.com/office/word/2016/wordml/cid" xmlns:w16="http://schemas.microsoft.com/office/word/2018/wordml" xmlns:w16sdtdh="http://schemas.microsoft.com/office/word/2020/wordml/sdtdatahash" xmlns:w16se="http://schemas.microsoft.com/office/word/2015/wordml/symex" mc:Ignorable="w14 w15 w16se w16cid w16 w16cex w16sdtdh">
   <w:docDefaults>
     <w:rPrDefault>
       <w:rPr>
@@ -7571,7 +7853,7 @@
       </w:pPr>
     </w:pPrDefault>
   </w:docDefaults>
-  <w:latentStyles w:defLockedState="0" w:defUIPriority="99" w:defSemiHidden="0" w:defUnhideWhenUsed="0" w:defQFormat="0" w:count="371">
+  <w:latentStyles w:defLockedState="0" w:defUIPriority="99" w:defSemiHidden="0" w:defUnhideWhenUsed="0" w:defQFormat="0" w:count="376">
     <w:lsdException w:name="Normal" w:uiPriority="0" w:qFormat="1"/>
     <w:lsdException w:name="heading 1" w:uiPriority="9" w:qFormat="1"/>
     <w:lsdException w:name="heading 2" w:semiHidden="1" w:uiPriority="9" w:unhideWhenUsed="1" w:qFormat="1"/>
@@ -7677,7 +7959,6 @@
     <w:lsdException w:name="HTML Sample" w:semiHidden="1" w:unhideWhenUsed="1"/>
     <w:lsdException w:name="HTML Typewriter" w:semiHidden="1" w:unhideWhenUsed="1"/>
     <w:lsdException w:name="HTML Variable" w:semiHidden="1" w:unhideWhenUsed="1"/>
-    <w:lsdException w:name="Normal Table" w:semiHidden="1" w:unhideWhenUsed="1"/>
     <w:lsdException w:name="annotation subject" w:semiHidden="1" w:unhideWhenUsed="1"/>
     <w:lsdException w:name="No List" w:semiHidden="1" w:unhideWhenUsed="1"/>
     <w:lsdException w:name="Outline List 1" w:semiHidden="1" w:unhideWhenUsed="1"/>
@@ -7720,11 +8001,8 @@
     <w:lsdException w:name="Table Contemporary" w:semiHidden="1" w:unhideWhenUsed="1"/>
     <w:lsdException w:name="Table Elegant" w:semiHidden="1" w:unhideWhenUsed="1"/>
     <w:lsdException w:name="Table Professional" w:semiHidden="1" w:unhideWhenUsed="1"/>
-    <w:lsdException w:name="Table Subtle 1" w:semiHidden="1" w:unhideWhenUsed="1"/>
     <w:lsdException w:name="Table Subtle 2" w:semiHidden="1" w:unhideWhenUsed="1"/>
     <w:lsdException w:name="Table Web 1" w:semiHidden="1" w:unhideWhenUsed="1"/>
-    <w:lsdException w:name="Table Web 2" w:semiHidden="1" w:unhideWhenUsed="1"/>
-    <w:lsdException w:name="Table Web 3" w:semiHidden="1" w:unhideWhenUsed="1"/>
     <w:lsdException w:name="Balloon Text" w:semiHidden="1" w:unhideWhenUsed="1"/>
     <w:lsdException w:name="Table Grid" w:uiPriority="39"/>
     <w:lsdException w:name="Table Theme" w:semiHidden="1" w:unhideWhenUsed="1"/>
@@ -7943,18 +8221,23 @@
     <w:lsdException w:name="List Table 5 Dark Accent 6" w:uiPriority="50"/>
     <w:lsdException w:name="List Table 6 Colorful Accent 6" w:uiPriority="51"/>
     <w:lsdException w:name="List Table 7 Colorful Accent 6" w:uiPriority="52"/>
+    <w:lsdException w:name="Mention" w:semiHidden="1" w:unhideWhenUsed="1"/>
+    <w:lsdException w:name="Smart Hyperlink" w:semiHidden="1" w:unhideWhenUsed="1"/>
+    <w:lsdException w:name="Hashtag" w:semiHidden="1" w:unhideWhenUsed="1"/>
+    <w:lsdException w:name="Unresolved Mention" w:semiHidden="1" w:unhideWhenUsed="1"/>
+    <w:lsdException w:name="Smart Link" w:semiHidden="1" w:unhideWhenUsed="1"/>
   </w:latentStyles>
   <w:style w:type="paragraph" w:default="1" w:styleId="Normal">
     <w:name w:val="Normal"/>
     <w:qFormat/>
   </w:style>
-  <w:style w:type="character" w:default="1" w:styleId="Fuentedeprrafopredeter">
+  <w:style w:type="character" w:default="1" w:styleId="DefaultParagraphFont">
     <w:name w:val="Default Paragraph Font"/>
     <w:uiPriority w:val="1"/>
     <w:semiHidden/>
     <w:unhideWhenUsed/>
   </w:style>
-  <w:style w:type="table" w:default="1" w:styleId="Tablanormal">
+  <w:style w:type="table" w:default="1" w:styleId="TableNormal">
     <w:name w:val="Normal Table"/>
     <w:uiPriority w:val="99"/>
     <w:semiHidden/>
@@ -7969,15 +8252,15 @@
       </w:tblCellMar>
     </w:tblPr>
   </w:style>
-  <w:style w:type="numbering" w:default="1" w:styleId="Sinlista">
+  <w:style w:type="numbering" w:default="1" w:styleId="NoList">
     <w:name w:val="No List"/>
     <w:uiPriority w:val="99"/>
     <w:semiHidden/>
     <w:unhideWhenUsed/>
   </w:style>
-  <w:style w:type="table" w:styleId="Tablaconcuadrcula">
+  <w:style w:type="table" w:styleId="TableGrid">
     <w:name w:val="Table Grid"/>
-    <w:basedOn w:val="Tablanormal"/>
+    <w:basedOn w:val="TableNormal"/>
     <w:uiPriority w:val="59"/>
     <w:rsid w:val="00FB4123"/>
     <w:pPr>
@@ -7994,9 +8277,9 @@
       </w:tblBorders>
     </w:tblPr>
   </w:style>
-  <w:style w:type="table" w:styleId="Tabladecuadrcula4-nfasis1">
+  <w:style w:type="table" w:styleId="GridTable4-Accent1">
     <w:name w:val="Grid Table 4 Accent 1"/>
-    <w:basedOn w:val="Tablanormal"/>
+    <w:basedOn w:val="TableNormal"/>
     <w:uiPriority w:val="49"/>
     <w:pPr>
       <w:spacing w:after="0" w:line="240" w:lineRule="auto"/>
@@ -8069,7 +8352,7 @@
       </w:tcPr>
     </w:tblStylePr>
   </w:style>
-  <w:style w:type="paragraph" w:styleId="Prrafodelista">
+  <w:style w:type="paragraph" w:styleId="ListParagraph">
     <w:name w:val="List Paragraph"/>
     <w:basedOn w:val="Normal"/>
     <w:uiPriority w:val="34"/>

</xml_diff>